<commit_message>
prove solution set is the same after pivoting
</commit_message>
<xml_diff>
--- a/Tableau datatype.docx
+++ b/Tableau datatype.docx
@@ -309,23 +309,15 @@
     </w:p>
     <w:p>
       <w:pPr>
-        <w:pStyle w:val="Heading2"/>
-      </w:pPr>
-      <w:r>
-        <w:t>Tableau functions (computable)</w:t>
-      </w:r>
-    </w:p>
-    <w:p>
-      <w:pPr>
-        <w:rPr>
-          <w:rFonts w:ascii="Calibri" w:hAnsi="Calibri" w:cs="Calibri"/>
-        </w:rPr>
-      </w:pPr>
-      <w:r>
-        <w:rPr>
-          <w:rFonts w:ascii="Calibri" w:hAnsi="Calibri" w:cs="Calibri"/>
-        </w:rPr>
-        <w:t>Pivot – swap a row and column variable.</w:t>
+        <w:rPr>
+          <w:rFonts w:ascii="Calibri" w:hAnsi="Calibri" w:cs="Calibri"/>
+        </w:rPr>
+      </w:pPr>
+      <w:r>
+        <w:rPr>
+          <w:rFonts w:ascii="Calibri" w:hAnsi="Calibri" w:cs="Calibri"/>
+        </w:rPr>
+        <w:t>Equal – two variables are equal in every solution</w:t>
       </w:r>
     </w:p>
     <w:p>
@@ -336,14 +328,44 @@
           <w:numId w:val="1"/>
         </w:numPr>
         <w:rPr>
-          <w:lang w:val="en-US"/>
-        </w:rPr>
-      </w:pPr>
-      <w:r>
-        <w:rPr>
-          <w:lang w:val="en-US"/>
-        </w:rPr>
-        <w:t>Prove set and flat remains the same after pivot</w:t>
+          <w:rFonts w:ascii="Calibri" w:hAnsi="Calibri" w:cs="Calibri"/>
+        </w:rPr>
+      </w:pPr>
+      <w:r>
+        <w:rPr>
+          <w:rFonts w:ascii="Calibri" w:hAnsi="Calibri" w:cs="Calibri"/>
+        </w:rPr>
+        <w:t>Prove tableau conditions for this, for when both variables are row variables, and for when one is a row variable, and the other is a column variable</w:t>
+      </w:r>
+    </w:p>
+    <w:p>
+      <w:pPr>
+        <w:rPr>
+          <w:rFonts w:ascii="Calibri" w:hAnsi="Calibri" w:cs="Calibri"/>
+        </w:rPr>
+      </w:pPr>
+    </w:p>
+    <w:p>
+      <w:pPr>
+        <w:pStyle w:val="Heading2"/>
+      </w:pPr>
+      <w:r>
+        <w:t>Tableau functions (computable)</w:t>
+      </w:r>
+      <w:bookmarkStart w:id="0" w:name="_GoBack"/>
+      <w:bookmarkEnd w:id="0"/>
+    </w:p>
+    <w:p>
+      <w:pPr>
+        <w:rPr>
+          <w:rFonts w:ascii="Calibri" w:hAnsi="Calibri" w:cs="Calibri"/>
+        </w:rPr>
+      </w:pPr>
+      <w:r>
+        <w:rPr>
+          <w:rFonts w:ascii="Calibri" w:hAnsi="Calibri" w:cs="Calibri"/>
+        </w:rPr>
+        <w:t>Pivot – swap a row and column variable.</w:t>
       </w:r>
     </w:p>
     <w:p>
@@ -361,6 +383,30 @@
         <w:rPr>
           <w:lang w:val="en-US"/>
         </w:rPr>
+        <w:t>Prove set and flat remains the same after pivot</w:t>
+      </w:r>
+      <w:r>
+        <w:rPr>
+          <w:lang w:val="en-US"/>
+        </w:rPr>
+        <w:t xml:space="preserve">, provided pivot element </w:t>
+      </w:r>
+    </w:p>
+    <w:p>
+      <w:pPr>
+        <w:pStyle w:val="ListParagraph"/>
+        <w:numPr>
+          <w:ilvl w:val="0"/>
+          <w:numId w:val="1"/>
+        </w:numPr>
+        <w:rPr>
+          <w:lang w:val="en-US"/>
+        </w:rPr>
+      </w:pPr>
+      <w:r>
+        <w:rPr>
+          <w:lang w:val="en-US"/>
+        </w:rPr>
         <w:t>Prove expression for updated element</w:t>
       </w:r>
     </w:p>
@@ -438,6 +484,26 @@
     </w:p>
     <w:p>
       <w:pPr>
+        <w:rPr>
+          <w:lang w:val="en-US"/>
+        </w:rPr>
+      </w:pPr>
+    </w:p>
+    <w:p>
+      <w:pPr>
+        <w:rPr>
+          <w:lang w:val="en-US"/>
+        </w:rPr>
+      </w:pPr>
+      <w:r>
+        <w:rPr>
+          <w:lang w:val="en-US"/>
+        </w:rPr>
+        <w:t>Sample point – solution given by setting all column variables to zero</w:t>
+      </w:r>
+    </w:p>
+    <w:p>
+      <w:pPr>
         <w:pStyle w:val="ListParagraph"/>
         <w:numPr>
           <w:ilvl w:val="0"/>
@@ -451,25 +517,45 @@
         <w:rPr>
           <w:lang w:val="en-US"/>
         </w:rPr>
-        <w:t>Sample point – solution given by setting all column variables to zero</w:t>
-      </w:r>
-    </w:p>
-    <w:p>
-      <w:pPr>
-        <w:pStyle w:val="ListParagraph"/>
-        <w:numPr>
-          <w:ilvl w:val="1"/>
-          <w:numId w:val="1"/>
-        </w:numPr>
-        <w:rPr>
-          <w:lang w:val="en-US"/>
-        </w:rPr>
-      </w:pPr>
-      <w:r>
-        <w:rPr>
-          <w:lang w:val="en-US"/>
-        </w:rPr>
-        <w:t>Not necessarily in the set. Prove it is provided the last column is nonnegative for restricted rows.</w:t>
+        <w:t xml:space="preserve">Not necessarily in the set. Prove it is </w:t>
+      </w:r>
+      <w:r>
+        <w:rPr>
+          <w:lang w:val="en-US"/>
+        </w:rPr>
+        <w:t xml:space="preserve">in the set </w:t>
+      </w:r>
+      <w:r>
+        <w:rPr>
+          <w:lang w:val="en-US"/>
+        </w:rPr>
+        <w:t>provided the last column is nonnegative for restricted rows.</w:t>
+      </w:r>
+    </w:p>
+    <w:p>
+      <w:pPr>
+        <w:rPr>
+          <w:lang w:val="en-US"/>
+        </w:rPr>
+      </w:pPr>
+    </w:p>
+    <w:p>
+      <w:pPr>
+        <w:rPr>
+          <w:lang w:val="en-US"/>
+        </w:rPr>
+      </w:pPr>
+      <w:r>
+        <w:rPr>
+          <w:lang w:val="en-US"/>
+        </w:rPr>
+        <w:t xml:space="preserve">Add/delete a row </w:t>
+      </w:r>
+      <w:r>
+        <w:rPr>
+          <w:lang w:val="en-US"/>
+        </w:rPr>
+        <w:t xml:space="preserve">(takes an affine sum as argument) </w:t>
       </w:r>
     </w:p>
     <w:p>
@@ -487,13 +573,7 @@
         <w:rPr>
           <w:lang w:val="en-US"/>
         </w:rPr>
-        <w:t xml:space="preserve">Add/delete a row – Prove </w:t>
-      </w:r>
-      <w:r>
-        <w:rPr>
-          <w:lang w:val="en-US"/>
-        </w:rPr>
-        <w:t>projection of tableau with extra row equals old tableau set.</w:t>
+        <w:t>Prove projection of tableau with extra row equals old tableau set.</w:t>
       </w:r>
     </w:p>
     <w:p>
@@ -511,32 +591,67 @@
         <w:rPr>
           <w:lang w:val="en-US"/>
         </w:rPr>
+        <w:t>Prove new variable equal to affine sum</w:t>
+      </w:r>
+    </w:p>
+    <w:p>
+      <w:pPr>
+        <w:rPr>
+          <w:lang w:val="en-US"/>
+        </w:rPr>
+      </w:pPr>
+    </w:p>
+    <w:p>
+      <w:pPr>
+        <w:rPr>
+          <w:lang w:val="en-US"/>
+        </w:rPr>
+      </w:pPr>
+      <w:r>
+        <w:rPr>
+          <w:lang w:val="en-US"/>
+        </w:rPr>
         <w:t xml:space="preserve">Add/delete a column </w:t>
       </w:r>
-      <w:proofErr w:type="gramStart"/>
-      <w:r>
-        <w:rPr>
-          <w:lang w:val="en-US"/>
-        </w:rPr>
-        <w:t>-  Prove</w:t>
-      </w:r>
-      <w:proofErr w:type="gramEnd"/>
-      <w:r>
-        <w:rPr>
-          <w:lang w:val="en-US"/>
-        </w:rPr>
-        <w:t xml:space="preserve"> projection of tableau with extra column is superset of tableau without extra column</w:t>
-      </w:r>
-    </w:p>
-    <w:p>
-      <w:pPr>
-        <w:ind w:left="360"/>
-        <w:rPr>
-          <w:lang w:val="en-US"/>
-        </w:rPr>
-      </w:pPr>
-      <w:bookmarkStart w:id="0" w:name="_GoBack"/>
-      <w:bookmarkEnd w:id="0"/>
+      <w:r>
+        <w:rPr>
+          <w:lang w:val="en-US"/>
+        </w:rPr>
+        <w:t>-</w:t>
+      </w:r>
+      <w:r>
+        <w:rPr>
+          <w:lang w:val="en-US"/>
+        </w:rPr>
+        <w:t xml:space="preserve"> Prove projection of tableau with extra column is superset of tableau without extra colum</w:t>
+      </w:r>
+      <w:r>
+        <w:rPr>
+          <w:lang w:val="en-US"/>
+        </w:rPr>
+        <w:t>n.</w:t>
+      </w:r>
+    </w:p>
+    <w:p>
+      <w:pPr>
+        <w:rPr>
+          <w:lang w:val="en-US"/>
+        </w:rPr>
+      </w:pPr>
+    </w:p>
+    <w:p>
+      <w:pPr>
+        <w:rPr>
+          <w:lang w:val="en-US"/>
+        </w:rPr>
+      </w:pPr>
+      <w:r>
+        <w:rPr>
+          <w:lang w:val="en-US"/>
+        </w:rPr>
+        <w:lastRenderedPageBreak/>
+        <w:t xml:space="preserve">Algorithm F </w:t>
+      </w:r>
     </w:p>
     <w:sectPr>
       <w:pgSz w:w="11900" w:h="16840"/>
@@ -1108,6 +1223,7 @@
   <w:style w:type="character" w:default="1" w:styleId="DefaultParagraphFont">
     <w:name w:val="Default Paragraph Font"/>
     <w:uiPriority w:val="1"/>
+    <w:semiHidden/>
     <w:unhideWhenUsed/>
   </w:style>
   <w:style w:type="table" w:default="1" w:styleId="TableNormal">

</xml_diff>